<commit_message>
docs: Updated the readme with additional info on the development process and links to the user tests and pre-production docs.
</commit_message>
<xml_diff>
--- a/Documents/User Test 2.docx
+++ b/Documents/User Test 2.docx
@@ -10,239 +10,328 @@
       <w:r>
         <w:t>User testing session 2</w:t>
       </w:r>
+      <w:r>
+        <w:t xml:space="preserve"> – Lost in Space VR</w:t>
+      </w:r>
+    </w:p>
+    <w:p>
+      <w:pPr>
+        <w:jc w:val="center"/>
+      </w:pPr>
+      <w:r>
+        <w:t>Udacity VR Nanodegree Capstone Project</w:t>
+      </w:r>
+    </w:p>
+    <w:p>
+      <w:r>
+        <w:t>Questions</w:t>
+      </w:r>
+      <w:r>
+        <w:t xml:space="preserve"> and answers</w:t>
+      </w:r>
+      <w:r>
+        <w:t>:</w:t>
+      </w:r>
+    </w:p>
+    <w:p>
+      <w:pPr>
+        <w:pStyle w:val="ListParagraph"/>
+        <w:numPr>
+          <w:ilvl w:val="0"/>
+          <w:numId w:val="1"/>
+        </w:numPr>
+      </w:pPr>
+      <w:r>
+        <w:t xml:space="preserve">How </w:t>
+      </w:r>
+      <w:r>
+        <w:t xml:space="preserve">big do you feel in this scene? </w:t>
+      </w:r>
+    </w:p>
+    <w:p>
+      <w:pPr>
+        <w:pStyle w:val="ListParagraph"/>
+        <w:numPr>
+          <w:ilvl w:val="1"/>
+          <w:numId w:val="1"/>
+        </w:numPr>
+      </w:pPr>
+      <w:r>
+        <w:t xml:space="preserve">Normal, </w:t>
+      </w:r>
+      <w:r>
+        <w:t>the furniture seems like the appropriate size now</w:t>
+      </w:r>
+    </w:p>
+    <w:p>
+      <w:pPr>
+        <w:pStyle w:val="ListParagraph"/>
+        <w:numPr>
+          <w:ilvl w:val="0"/>
+          <w:numId w:val="1"/>
+        </w:numPr>
+      </w:pPr>
+      <w:r>
+        <w:t>How does the movement feel?</w:t>
+      </w:r>
+    </w:p>
+    <w:p>
+      <w:pPr>
+        <w:pStyle w:val="ListParagraph"/>
+        <w:numPr>
+          <w:ilvl w:val="1"/>
+          <w:numId w:val="1"/>
+        </w:numPr>
+      </w:pPr>
+      <w:r>
+        <w:t>Clicking on the floor is OK, but when you click on an object on the wall, it brings you way to close to the wall/object.</w:t>
+      </w:r>
+      <w:r>
+        <w:t xml:space="preserve"> – </w:t>
+      </w:r>
+      <w:r>
+        <w:rPr>
+          <w:color w:val="FF0000"/>
+        </w:rPr>
+        <w:t xml:space="preserve">modified a characteristic of the </w:t>
+      </w:r>
+      <w:proofErr w:type="spellStart"/>
+      <w:r>
+        <w:rPr>
+          <w:color w:val="FF0000"/>
+        </w:rPr>
+        <w:t>navmesh</w:t>
+      </w:r>
+      <w:proofErr w:type="spellEnd"/>
+      <w:r>
+        <w:rPr>
+          <w:color w:val="FF0000"/>
+        </w:rPr>
+        <w:t xml:space="preserve"> agent, to prevent the player from getting too close to the wall when clicked</w:t>
+      </w:r>
+    </w:p>
+    <w:p>
+      <w:pPr>
+        <w:pStyle w:val="ListParagraph"/>
+        <w:numPr>
+          <w:ilvl w:val="1"/>
+          <w:numId w:val="1"/>
+        </w:numPr>
+      </w:pPr>
+      <w:r>
+        <w:t>Sometimes it feels like you are looking through the wall, or I get stuck on the wall because it brings you too close.</w:t>
+      </w:r>
+      <w:r>
+        <w:t xml:space="preserve"> – </w:t>
+      </w:r>
+      <w:r>
+        <w:rPr>
+          <w:color w:val="FF0000"/>
+        </w:rPr>
+        <w:t>modifying the stopping distance (same characteristic as above) helped to prevent this as well</w:t>
+      </w:r>
+    </w:p>
+    <w:p>
+      <w:pPr>
+        <w:pStyle w:val="ListParagraph"/>
+        <w:numPr>
+          <w:ilvl w:val="0"/>
+          <w:numId w:val="1"/>
+        </w:numPr>
+      </w:pPr>
+      <w:r>
+        <w:t>How does the speed of movement feel? (Too fast/too slow)</w:t>
+      </w:r>
+    </w:p>
+    <w:p>
+      <w:pPr>
+        <w:pStyle w:val="ListParagraph"/>
+        <w:numPr>
+          <w:ilvl w:val="1"/>
+          <w:numId w:val="1"/>
+        </w:numPr>
+      </w:pPr>
+      <w:r>
+        <w:t>Slower speed is better, but a little slower would be preferred.</w:t>
+      </w:r>
+      <w:r>
+        <w:t xml:space="preserve"> – </w:t>
+      </w:r>
+      <w:r>
+        <w:rPr>
+          <w:color w:val="FF0000"/>
+        </w:rPr>
+        <w:t xml:space="preserve">slowed down the </w:t>
+      </w:r>
+      <w:proofErr w:type="spellStart"/>
+      <w:r>
+        <w:rPr>
+          <w:color w:val="FF0000"/>
+        </w:rPr>
+        <w:t>navmesh</w:t>
+      </w:r>
+      <w:proofErr w:type="spellEnd"/>
+      <w:r>
+        <w:rPr>
+          <w:color w:val="FF0000"/>
+        </w:rPr>
+        <w:t xml:space="preserve"> agent speed a little bit more</w:t>
+      </w:r>
+    </w:p>
+    <w:p>
+      <w:pPr>
+        <w:pStyle w:val="ListParagraph"/>
+        <w:numPr>
+          <w:ilvl w:val="0"/>
+          <w:numId w:val="1"/>
+        </w:numPr>
+      </w:pPr>
+      <w:r>
+        <w:t>Any feeling of motion sickness?</w:t>
+      </w:r>
+    </w:p>
+    <w:p>
+      <w:pPr>
+        <w:pStyle w:val="ListParagraph"/>
+        <w:numPr>
+          <w:ilvl w:val="1"/>
+          <w:numId w:val="1"/>
+        </w:numPr>
+      </w:pPr>
+      <w:r>
+        <w:t>No motion sickness, but still a little disorienting if looking around too much while moving</w:t>
+      </w:r>
+    </w:p>
+    <w:p>
+      <w:pPr>
+        <w:pStyle w:val="ListParagraph"/>
+        <w:numPr>
+          <w:ilvl w:val="0"/>
+          <w:numId w:val="1"/>
+        </w:numPr>
+      </w:pPr>
+      <w:r>
+        <w:t>Were there any i</w:t>
+      </w:r>
+      <w:r>
+        <w:t xml:space="preserve">ssues with the game mechanics? </w:t>
+      </w:r>
+    </w:p>
+    <w:p>
+      <w:pPr>
+        <w:pStyle w:val="ListParagraph"/>
+        <w:numPr>
+          <w:ilvl w:val="1"/>
+          <w:numId w:val="1"/>
+        </w:numPr>
+      </w:pPr>
+      <w:r>
+        <w:t>There was no countdown timer on the screen that was mentioned</w:t>
+      </w:r>
+      <w:r>
+        <w:t xml:space="preserve"> – </w:t>
+      </w:r>
+      <w:r>
+        <w:rPr>
+          <w:color w:val="FF0000"/>
+        </w:rPr>
+        <w:t>discovered how difficult it can be to implement a HUD in VR, so opted to display the countdown timer on multiple screens throughout the ship, and sync them all to a single timer</w:t>
+      </w:r>
+    </w:p>
+    <w:p>
+      <w:pPr>
+        <w:pStyle w:val="ListParagraph"/>
+        <w:numPr>
+          <w:ilvl w:val="1"/>
+          <w:numId w:val="1"/>
+        </w:numPr>
+      </w:pPr>
+      <w:r>
+        <w:t>Was able to walk through one of the walls in the living quarters area, between two of the rooms</w:t>
+      </w:r>
+      <w:r>
+        <w:t xml:space="preserve"> – </w:t>
+      </w:r>
+      <w:r>
+        <w:rPr>
+          <w:color w:val="FF0000"/>
+        </w:rPr>
+        <w:t>updated this wall section to make it static and prevent this</w:t>
+      </w:r>
+    </w:p>
+    <w:p>
+      <w:pPr>
+        <w:pStyle w:val="ListParagraph"/>
+        <w:numPr>
+          <w:ilvl w:val="1"/>
+          <w:numId w:val="1"/>
+        </w:numPr>
+      </w:pPr>
+      <w:r>
+        <w:t>Unable to enter the open door for one of the rooms – not sure if that is intentional or not (it wasn’t, player should be able to enter)</w:t>
+      </w:r>
+      <w:r>
+        <w:t xml:space="preserve"> – </w:t>
+      </w:r>
+      <w:r>
+        <w:rPr>
+          <w:color w:val="FF0000"/>
+        </w:rPr>
+        <w:t>made it more obvious that door is broken by tilting each door panel</w:t>
+      </w:r>
+    </w:p>
+    <w:p>
+      <w:pPr>
+        <w:pStyle w:val="ListParagraph"/>
+        <w:numPr>
+          <w:ilvl w:val="1"/>
+          <w:numId w:val="1"/>
+        </w:numPr>
+      </w:pPr>
+      <w:r>
+        <w:t>Got one of the key cards mixed up with another – blue and green look too similar</w:t>
+      </w:r>
+      <w:r>
+        <w:t xml:space="preserve"> – </w:t>
+      </w:r>
+      <w:r>
+        <w:rPr>
+          <w:color w:val="FF0000"/>
+        </w:rPr>
+        <w:t>changed color of green keycard to purple</w:t>
+      </w:r>
+    </w:p>
+    <w:p>
+      <w:pPr>
+        <w:pStyle w:val="ListParagraph"/>
+        <w:numPr>
+          <w:ilvl w:val="0"/>
+          <w:numId w:val="1"/>
+        </w:numPr>
+      </w:pPr>
+      <w:r>
+        <w:t>What do you feel is the mood of this scene?</w:t>
+      </w:r>
+    </w:p>
+    <w:p>
+      <w:pPr>
+        <w:pStyle w:val="ListParagraph"/>
+        <w:numPr>
+          <w:ilvl w:val="1"/>
+          <w:numId w:val="1"/>
+        </w:numPr>
+      </w:pPr>
+      <w:r>
+        <w:t xml:space="preserve">More exciting with the background </w:t>
+      </w:r>
+      <w:r>
+        <w:t>music</w:t>
+      </w:r>
+      <w:r>
+        <w:t xml:space="preserve"> and the alarms at the beginning really help to set a tone of urgency.</w:t>
+      </w:r>
       <w:bookmarkStart w:id="0" w:name="_GoBack"/>
       <w:bookmarkEnd w:id="0"/>
-      <w:r>
-        <w:t xml:space="preserve"> – Lost in Space VR</w:t>
-      </w:r>
-    </w:p>
-    <w:p>
-      <w:pPr>
-        <w:jc w:val="center"/>
-      </w:pPr>
-      <w:r>
-        <w:t>Udacity VR Nanodegree Capstone Project</w:t>
-      </w:r>
-    </w:p>
-    <w:p>
-      <w:r>
-        <w:t>Questions</w:t>
-      </w:r>
-      <w:r>
-        <w:t xml:space="preserve"> and answers</w:t>
-      </w:r>
-      <w:r>
-        <w:t>:</w:t>
-      </w:r>
-    </w:p>
-    <w:p>
-      <w:pPr>
-        <w:pStyle w:val="ListParagraph"/>
-        <w:numPr>
-          <w:ilvl w:val="0"/>
-          <w:numId w:val="1"/>
-        </w:numPr>
-      </w:pPr>
-      <w:r>
-        <w:t xml:space="preserve">How </w:t>
-      </w:r>
-      <w:r>
-        <w:t xml:space="preserve">big do you feel in this scene? </w:t>
-      </w:r>
-    </w:p>
-    <w:p>
-      <w:pPr>
-        <w:pStyle w:val="ListParagraph"/>
-        <w:numPr>
-          <w:ilvl w:val="1"/>
-          <w:numId w:val="1"/>
-        </w:numPr>
-      </w:pPr>
-      <w:r>
-        <w:t xml:space="preserve">Normal, </w:t>
-      </w:r>
-      <w:r>
-        <w:t>the furniture seems like the appropriate size now</w:t>
-      </w:r>
-    </w:p>
-    <w:p>
-      <w:pPr>
-        <w:pStyle w:val="ListParagraph"/>
-        <w:numPr>
-          <w:ilvl w:val="0"/>
-          <w:numId w:val="1"/>
-        </w:numPr>
-      </w:pPr>
-      <w:r>
-        <w:t>How does the movement feel?</w:t>
-      </w:r>
-    </w:p>
-    <w:p>
-      <w:pPr>
-        <w:pStyle w:val="ListParagraph"/>
-        <w:numPr>
-          <w:ilvl w:val="1"/>
-          <w:numId w:val="1"/>
-        </w:numPr>
-      </w:pPr>
-      <w:r>
-        <w:t>Clicking on the floor is OK, but when you click on an object on the wall, it brings you way to close to the wall/object.</w:t>
-      </w:r>
-    </w:p>
-    <w:p>
-      <w:pPr>
-        <w:pStyle w:val="ListParagraph"/>
-        <w:numPr>
-          <w:ilvl w:val="1"/>
-          <w:numId w:val="1"/>
-        </w:numPr>
-      </w:pPr>
-      <w:r>
-        <w:t>Sometimes it feels like you are looking through the wall, or I get stuck on the wall because it brings you too close.</w:t>
-      </w:r>
-    </w:p>
-    <w:p>
-      <w:pPr>
-        <w:pStyle w:val="ListParagraph"/>
-        <w:numPr>
-          <w:ilvl w:val="0"/>
-          <w:numId w:val="1"/>
-        </w:numPr>
-      </w:pPr>
-      <w:r>
-        <w:t>How does the speed of movement feel? (Too fast/too slow)</w:t>
-      </w:r>
-    </w:p>
-    <w:p>
-      <w:pPr>
-        <w:pStyle w:val="ListParagraph"/>
-        <w:numPr>
-          <w:ilvl w:val="1"/>
-          <w:numId w:val="1"/>
-        </w:numPr>
-      </w:pPr>
-      <w:r>
-        <w:t>Slower speed is better, but a little slower would be preferred.</w:t>
-      </w:r>
-    </w:p>
-    <w:p>
-      <w:pPr>
-        <w:pStyle w:val="ListParagraph"/>
-        <w:numPr>
-          <w:ilvl w:val="0"/>
-          <w:numId w:val="1"/>
-        </w:numPr>
-      </w:pPr>
-      <w:r>
-        <w:t>Any feeling of motion sickness?</w:t>
-      </w:r>
-    </w:p>
-    <w:p>
-      <w:pPr>
-        <w:pStyle w:val="ListParagraph"/>
-        <w:numPr>
-          <w:ilvl w:val="1"/>
-          <w:numId w:val="1"/>
-        </w:numPr>
-      </w:pPr>
-      <w:r>
-        <w:t>No motion sickness, but still a little disorienting if looking around too much while moving</w:t>
-      </w:r>
-    </w:p>
-    <w:p>
-      <w:pPr>
-        <w:pStyle w:val="ListParagraph"/>
-        <w:numPr>
-          <w:ilvl w:val="0"/>
-          <w:numId w:val="1"/>
-        </w:numPr>
-      </w:pPr>
-      <w:r>
-        <w:t>Were there any i</w:t>
-      </w:r>
-      <w:r>
-        <w:t xml:space="preserve">ssues with the game mechanics? </w:t>
-      </w:r>
-    </w:p>
-    <w:p>
-      <w:pPr>
-        <w:pStyle w:val="ListParagraph"/>
-        <w:numPr>
-          <w:ilvl w:val="1"/>
-          <w:numId w:val="1"/>
-        </w:numPr>
-      </w:pPr>
-      <w:r>
-        <w:t>There was no countdown timer on the screen that was mentioned</w:t>
-      </w:r>
-    </w:p>
-    <w:p>
-      <w:pPr>
-        <w:pStyle w:val="ListParagraph"/>
-        <w:numPr>
-          <w:ilvl w:val="1"/>
-          <w:numId w:val="1"/>
-        </w:numPr>
-      </w:pPr>
-      <w:r>
-        <w:t>Was able to walk through one of the walls in the living quarters area, between two of the rooms</w:t>
-      </w:r>
-    </w:p>
-    <w:p>
-      <w:pPr>
-        <w:pStyle w:val="ListParagraph"/>
-        <w:numPr>
-          <w:ilvl w:val="1"/>
-          <w:numId w:val="1"/>
-        </w:numPr>
-      </w:pPr>
-      <w:r>
-        <w:t>Unable to enter the open door for one of the rooms – not sure if that is intentional or not (it wasn’t, player should be able to enter)</w:t>
-      </w:r>
-    </w:p>
-    <w:p>
-      <w:pPr>
-        <w:pStyle w:val="ListParagraph"/>
-        <w:numPr>
-          <w:ilvl w:val="1"/>
-          <w:numId w:val="1"/>
-        </w:numPr>
-      </w:pPr>
-      <w:r>
-        <w:t>Got one of the key cards mixed up with another – blue and green look too similar</w:t>
-      </w:r>
-    </w:p>
-    <w:p>
-      <w:pPr>
-        <w:pStyle w:val="ListParagraph"/>
-        <w:numPr>
-          <w:ilvl w:val="0"/>
-          <w:numId w:val="1"/>
-        </w:numPr>
-      </w:pPr>
-      <w:r>
-        <w:t>What do you feel is the mood of this scene?</w:t>
-      </w:r>
-    </w:p>
-    <w:p>
-      <w:pPr>
-        <w:pStyle w:val="ListParagraph"/>
-        <w:numPr>
-          <w:ilvl w:val="1"/>
-          <w:numId w:val="1"/>
-        </w:numPr>
-      </w:pPr>
-      <w:r>
-        <w:t xml:space="preserve">More exciting with the background </w:t>
-      </w:r>
-      <w:proofErr w:type="gramStart"/>
-      <w:r>
-        <w:t>music,</w:t>
-      </w:r>
-      <w:proofErr w:type="gramEnd"/>
-      <w:r>
-        <w:t xml:space="preserve"> and the alarms at the beginning really help to set a tone of urgency.</w:t>
-      </w:r>
     </w:p>
     <w:sectPr>
       <w:pgSz w:w="12240" w:h="15840"/>

</xml_diff>